<commit_message>
Update AT01 GUI Design By Richard Pountney.docx
</commit_message>
<xml_diff>
--- a/Informational Technology (Game Design)/Part 2/Cluster - UI Production/Build graphical user interfaces/AT01 GUI Design By Richard Pountney.docx
+++ b/Informational Technology (Game Design)/Part 2/Cluster - UI Production/Build graphical user interfaces/AT01 GUI Design By Richard Pountney.docx
@@ -3,146 +3,11 @@
 <w:document xmlns:wpc="http://schemas.microsoft.com/office/word/2010/wordprocessingCanvas" xmlns:cx="http://schemas.microsoft.com/office/drawing/2014/chartex" xmlns:cx1="http://schemas.microsoft.com/office/drawing/2015/9/8/chartex" xmlns:cx2="http://schemas.microsoft.com/office/drawing/2015/10/21/chartex" xmlns:cx3="http://schemas.microsoft.com/office/drawing/2016/5/9/chartex" xmlns:cx4="http://schemas.microsoft.com/office/drawing/2016/5/10/chartex" xmlns:cx5="http://schemas.microsoft.com/office/drawing/2016/5/11/chartex" xmlns:cx6="http://schemas.microsoft.com/office/drawing/2016/5/12/chartex" xmlns:cx7="http://schemas.microsoft.com/office/drawing/2016/5/13/chartex" xmlns:cx8="http://schemas.microsoft.com/office/drawing/2016/5/14/chartex" xmlns:mc="http://schemas.openxmlformats.org/markup-compatibility/2006" xmlns:aink="http://schemas.microsoft.com/office/drawing/2016/ink" xmlns:am3d="http://schemas.microsoft.com/office/drawing/2017/model3d" xmlns:o="urn:schemas-microsoft-com:office:office" xmlns:oel="http://schemas.microsoft.com/office/2019/extlst" xmlns:r="http://schemas.openxmlformats.org/officeDocument/2006/relationships" xmlns:m="http://schemas.openxmlformats.org/officeDocument/2006/math" xmlns:v="urn:schemas-microsoft-com:vml" xmlns:wp14="http://schemas.microsoft.com/office/word/2010/wordprocessingDrawing" xmlns:wp="http://schemas.openxmlformats.org/drawingml/2006/wordprocessingDrawing" xmlns:w10="urn:schemas-microsoft-com:office:word" xmlns:w="http://schemas.openxmlformats.org/wordprocessingml/2006/main" xmlns:w14="http://schemas.microsoft.com/office/word/2010/wordml" xmlns:w15="http://schemas.microsoft.com/office/word/2012/wordml" xmlns:w16cex="http://schemas.microsoft.com/office/word/2018/wordml/cex" xmlns:w16cid="http://schemas.microsoft.com/office/word/2016/wordml/cid" xmlns:w16="http://schemas.microsoft.com/office/word/2018/wordml" xmlns:w16sdtdh="http://schemas.microsoft.com/office/word/2020/wordml/sdtdatahash" xmlns:w16se="http://schemas.microsoft.com/office/word/2015/wordml/symex" xmlns:wpg="http://schemas.microsoft.com/office/word/2010/wordprocessingGroup" xmlns:wpi="http://schemas.microsoft.com/office/word/2010/wordprocessingInk" xmlns:wne="http://schemas.microsoft.com/office/word/2006/wordml" xmlns:wps="http://schemas.microsoft.com/office/word/2010/wordprocessingShape" mc:Ignorable="w14 w15 w16se w16cid w16 w16cex w16sdtdh wp14">
   <w:body>
     <w:p>
-      <w:pPr>
-        <w:pStyle w:val="ListParagraph"/>
-        <w:numPr>
-          <w:ilvl w:val="0"/>
-          <w:numId w:val="1"/>
-        </w:numPr>
-      </w:pPr>
-      <w:r>
-        <w:t>Purpose of the GUI</w:t>
-      </w:r>
-    </w:p>
-    <w:p>
-      <w:pPr>
-        <w:pStyle w:val="ListParagraph"/>
-        <w:numPr>
-          <w:ilvl w:val="0"/>
-          <w:numId w:val="1"/>
-        </w:numPr>
-      </w:pPr>
-      <w:r>
-        <w:t>Itemise UI events</w:t>
-      </w:r>
-    </w:p>
-    <w:p>
-      <w:pPr>
-        <w:pStyle w:val="ListParagraph"/>
-        <w:numPr>
-          <w:ilvl w:val="0"/>
-          <w:numId w:val="1"/>
-        </w:numPr>
-      </w:pPr>
-      <w:r>
-        <w:t>Flow charts illustrating GUI functionality and user interaction</w:t>
-      </w:r>
-    </w:p>
-    <w:p>
-      <w:pPr>
-        <w:pStyle w:val="ListParagraph"/>
-        <w:numPr>
-          <w:ilvl w:val="0"/>
-          <w:numId w:val="1"/>
-        </w:numPr>
-      </w:pPr>
-      <w:r>
-        <w:t>What tools and programming language will the GUI be built in</w:t>
-      </w:r>
-    </w:p>
-    <w:p>
-      <w:pPr>
-        <w:pStyle w:val="ListParagraph"/>
-        <w:numPr>
-          <w:ilvl w:val="0"/>
-          <w:numId w:val="1"/>
-        </w:numPr>
-      </w:pPr>
-      <w:r>
-        <w:t>Screenshot / Mock ups of GUI</w:t>
-      </w:r>
-    </w:p>
-    <w:p>
-      <w:pPr>
-        <w:pStyle w:val="ListParagraph"/>
-        <w:numPr>
-          <w:ilvl w:val="0"/>
-          <w:numId w:val="1"/>
-        </w:numPr>
-      </w:pPr>
-      <w:r>
-        <w:t>Illustrations / examples of animations being used</w:t>
-      </w:r>
-    </w:p>
-    <w:p>
-      <w:pPr>
-        <w:pStyle w:val="ListParagraph"/>
-        <w:numPr>
-          <w:ilvl w:val="0"/>
-          <w:numId w:val="1"/>
-        </w:numPr>
-      </w:pPr>
-      <w:r>
-        <w:t>OOP (object orientated programming) concepts used in GUI</w:t>
-      </w:r>
-    </w:p>
-    <w:p>
-      <w:pPr>
-        <w:pStyle w:val="ListParagraph"/>
-        <w:numPr>
-          <w:ilvl w:val="0"/>
-          <w:numId w:val="1"/>
-        </w:numPr>
-      </w:pPr>
-      <w:r>
-        <w:t>API features used in building GUI</w:t>
-      </w:r>
-    </w:p>
-    <w:p>
-      <w:pPr>
-        <w:pStyle w:val="ListParagraph"/>
-        <w:numPr>
-          <w:ilvl w:val="0"/>
-          <w:numId w:val="1"/>
-        </w:numPr>
-      </w:pPr>
-      <w:r>
-        <w:t xml:space="preserve">What </w:t>
-      </w:r>
-      <w:r>
-        <w:t>open-source</w:t>
-      </w:r>
-      <w:r>
-        <w:t xml:space="preserve"> development tools could be used developing a GUI</w:t>
-      </w:r>
-    </w:p>
-    <w:p>
-      <w:pPr>
-        <w:pStyle w:val="ListParagraph"/>
-        <w:numPr>
-          <w:ilvl w:val="0"/>
-          <w:numId w:val="1"/>
-        </w:numPr>
-      </w:pPr>
-      <w:r>
-        <w:t>Potential legal issues concerning intellectual property, privacy and dat</w:t>
-      </w:r>
-      <w:r>
-        <w:t>a</w:t>
-      </w:r>
-    </w:p>
-    <w:p/>
-    <w:p/>
-    <w:p/>
-    <w:p/>
-    <w:p>
       <w:r>
         <w:t>Design Brief</w:t>
       </w:r>
       <w:r>
         <w:br/>
-      </w:r>
-      <w:r>
         <w:t>You are to design main menu system for a browser-based game that runs both on web and mobile apps.</w:t>
       </w:r>
     </w:p>
@@ -167,7 +32,17 @@
         </w:numPr>
       </w:pPr>
       <w:r>
-        <w:t>The game has a strong colour theme that revolves around ‘seafoam green’ #93E9BE.</w:t>
+        <w:t>The game has a strong colour theme that revolves around ‘</w:t>
+      </w:r>
+      <w:r>
+        <w:rPr>
+          <w:color w:val="93E9BE"/>
+          <w:highlight w:val="black"/>
+        </w:rPr>
+        <w:t>seafoam green</w:t>
+      </w:r>
+      <w:r>
+        <w:t>’ #93E9BE.</w:t>
       </w:r>
     </w:p>
     <w:p>
@@ -179,7 +54,15 @@
         </w:numPr>
       </w:pPr>
       <w:r>
-        <w:t>GUI must be usable with a keyboard, mouse and phone screen independently from each other</w:t>
+        <w:t xml:space="preserve">GUI must be usable with a keyboard, </w:t>
+      </w:r>
+      <w:proofErr w:type="gramStart"/>
+      <w:r>
+        <w:t>mouse</w:t>
+      </w:r>
+      <w:proofErr w:type="gramEnd"/>
+      <w:r>
+        <w:t xml:space="preserve"> and phone screen independently from each other</w:t>
       </w:r>
     </w:p>
     <w:p>
@@ -215,7 +98,15 @@
         </w:numPr>
       </w:pPr>
       <w:r>
-        <w:t>Load, delete and copy save files</w:t>
+        <w:t xml:space="preserve">Load, </w:t>
+      </w:r>
+      <w:proofErr w:type="gramStart"/>
+      <w:r>
+        <w:t>delete</w:t>
+      </w:r>
+      <w:proofErr w:type="gramEnd"/>
+      <w:r>
+        <w:t xml:space="preserve"> and copy save files</w:t>
       </w:r>
     </w:p>
     <w:p>
@@ -227,7 +118,15 @@
         </w:numPr>
       </w:pPr>
       <w:r>
-        <w:t>Adjust sound for in-game, music and master</w:t>
+        <w:t xml:space="preserve">Adjust sound for in-game, </w:t>
+      </w:r>
+      <w:proofErr w:type="gramStart"/>
+      <w:r>
+        <w:t>music</w:t>
+      </w:r>
+      <w:proofErr w:type="gramEnd"/>
+      <w:r>
+        <w:t xml:space="preserve"> and master</w:t>
       </w:r>
     </w:p>
     <w:p>
@@ -302,6 +201,9 @@
         <w:t>Any other features you feel need to implemented feel free to include</w:t>
       </w:r>
     </w:p>
+    <w:p/>
+    <w:p/>
+    <w:p/>
     <w:sectPr>
       <w:pgSz w:w="11906" w:h="16838"/>
       <w:pgMar w:top="1440" w:right="1440" w:bottom="1440" w:left="1440" w:header="708" w:footer="708" w:gutter="0"/>
@@ -430,7 +332,7 @@
   <w:abstractNum w:abstractNumId="1" w15:restartNumberingAfterBreak="0">
     <w:nsid w:val="7BA83A67"/>
     <w:multiLevelType w:val="hybridMultilevel"/>
-    <w:tmpl w:val="E47C01B8"/>
+    <w:tmpl w:val="95542452"/>
     <w:lvl w:ilvl="0" w:tplc="0C090001">
       <w:start w:val="1"/>
       <w:numFmt w:val="bullet"/>

</xml_diff>

<commit_message>
Working On UI Project
</commit_message>
<xml_diff>
--- a/Informational Technology (Game Design)/Part 2/Cluster - UI Production/Build graphical user interfaces/AT01 GUI Design By Richard Pountney.docx
+++ b/Informational Technology (Game Design)/Part 2/Cluster - UI Production/Build graphical user interfaces/AT01 GUI Design By Richard Pountney.docx
@@ -361,6 +361,9 @@
     <w:p>
       <w:pPr>
         <w:pStyle w:val="MyStyle"/>
+        <w:rPr>
+          <w:rStyle w:val="Hyperlink"/>
+        </w:rPr>
       </w:pPr>
       <w:r>
         <w:lastRenderedPageBreak/>
@@ -441,6 +444,19 @@
           <w:t xml:space="preserve"> Richard-Flowcharts.drawio.png</w:t>
         </w:r>
       </w:hyperlink>
+    </w:p>
+    <w:p>
+      <w:pPr>
+        <w:pStyle w:val="MyStyle"/>
+        <w:rPr>
+          <w:rStyle w:val="Hyperlink"/>
+        </w:rPr>
+      </w:pPr>
+    </w:p>
+    <w:p>
+      <w:pPr>
+        <w:pStyle w:val="MyStyle"/>
+      </w:pPr>
     </w:p>
     <w:sectPr>
       <w:pgSz w:w="11906" w:h="16838"/>

</xml_diff>